<commit_message>
[Login Page] Change chart.jpg to rounded corners
Signed-off-by: Edmund Dea <deae@oregonstate.edu>
</commit_message>
<xml_diff>
--- a/Specs/CS340_FinalProject_Specs_Group68.docx
+++ b/Specs/CS340_FinalProject_Specs_Group68.docx
@@ -10,7 +10,13 @@
         <w:rPr>
           <w:rtl w:val="0"/>
         </w:rPr>
-        <w:t xml:space="preserve">1/31/2019</w:t>
+        <w:t xml:space="preserve">2</w:t>
+      </w:r>
+      <w:r>
+        <w:rPr>
+          <w:rtl w:val="0"/>
+        </w:rPr>
+        <w:t xml:space="preserve">/10/2019</w:t>
         <w:tab/>
         <w:tab/>
         <w:tab/>
@@ -85,6 +91,53 @@
           <w:u w:val="single"/>
           <w:rtl w:val="0"/>
         </w:rPr>
+        <w:t xml:space="preserve">Website Link</w:t>
+      </w:r>
+    </w:p>
+    <w:p>
+      <w:pPr>
+        <w:rPr/>
+      </w:pPr>
+      <w:hyperlink r:id="rId6">
+        <w:r>
+          <w:rPr>
+            <w:color w:val="1155cc"/>
+            <w:u w:val="single"/>
+            <w:rtl w:val="0"/>
+          </w:rPr>
+          <w:t xml:space="preserve">http://web.engr.oregonstate.edu/~judkiss/340project/views/home.html</w:t>
+        </w:r>
+      </w:hyperlink>
+      <w:r>
+        <w:rPr>
+          <w:rtl w:val="0"/>
+        </w:rPr>
+        <w:t xml:space="preserve"> </w:t>
+      </w:r>
+    </w:p>
+    <w:p>
+      <w:pPr>
+        <w:rPr/>
+      </w:pPr>
+      <w:r>
+        <w:rPr>
+          <w:rtl w:val="0"/>
+        </w:rPr>
+      </w:r>
+    </w:p>
+    <w:p>
+      <w:pPr>
+        <w:rPr>
+          <w:b w:val="1"/>
+          <w:u w:val="single"/>
+        </w:rPr>
+      </w:pPr>
+      <w:r>
+        <w:rPr>
+          <w:b w:val="1"/>
+          <w:u w:val="single"/>
+          <w:rtl w:val="0"/>
+        </w:rPr>
         <w:t xml:space="preserve">Description</w:t>
       </w:r>
     </w:p>
@@ -192,7 +245,7 @@
         </w:rPr>
         <w:t xml:space="preserve">Front-End Design Inspiration - </w:t>
       </w:r>
-      <w:hyperlink r:id="rId6">
+      <w:hyperlink r:id="rId7">
         <w:r>
           <w:rPr>
             <w:color w:val="1155cc"/>
@@ -233,7 +286,7 @@
         <w:ind w:left="2880" w:hanging="360"/>
         <w:rPr/>
       </w:pPr>
-      <w:hyperlink r:id="rId7">
+      <w:hyperlink r:id="rId8">
         <w:r>
           <w:rPr>
             <w:color w:val="1155cc"/>
@@ -258,7 +311,7 @@
         <w:ind w:left="2880" w:hanging="360"/>
         <w:rPr/>
       </w:pPr>
-      <w:hyperlink r:id="rId8">
+      <w:hyperlink r:id="rId9">
         <w:r>
           <w:rPr>
             <w:color w:val="1155cc"/>
@@ -283,7 +336,7 @@
         <w:ind w:left="2880" w:hanging="360"/>
         <w:rPr/>
       </w:pPr>
-      <w:hyperlink r:id="rId9">
+      <w:hyperlink r:id="rId10">
         <w:r>
           <w:rPr>
             <w:color w:val="1155cc"/>
@@ -309,7 +362,7 @@
         <w:ind w:left="2880" w:hanging="360"/>
         <w:rPr/>
       </w:pPr>
-      <w:hyperlink r:id="rId10">
+      <w:hyperlink r:id="rId11">
         <w:r>
           <w:rPr>
             <w:color w:val="1155cc"/>
@@ -335,7 +388,7 @@
         <w:ind w:left="2880" w:hanging="360"/>
         <w:rPr/>
       </w:pPr>
-      <w:hyperlink r:id="rId11">
+      <w:hyperlink r:id="rId12">
         <w:r>
           <w:rPr>
             <w:color w:val="1155cc"/>
@@ -1954,6 +2007,47 @@
     <w:p>
       <w:pPr>
         <w:rPr>
+          <w:sz w:val="10"/>
+          <w:szCs w:val="10"/>
+        </w:rPr>
+      </w:pPr>
+      <w:hyperlink r:id="rId13">
+        <w:r>
+          <w:rPr>
+            <w:color w:val="1155cc"/>
+            <w:sz w:val="10"/>
+            <w:szCs w:val="10"/>
+            <w:u w:val="single"/>
+            <w:rtl w:val="0"/>
+          </w:rPr>
+          <w:t xml:space="preserve">https://www.lucidchart.com/invitations/accept/78c480b3-9e7f-4dd4-bbf4-a7ebdf36ac36</w:t>
+        </w:r>
+      </w:hyperlink>
+      <w:r>
+        <w:rPr>
+          <w:sz w:val="10"/>
+          <w:szCs w:val="10"/>
+          <w:rtl w:val="0"/>
+        </w:rPr>
+        <w:t xml:space="preserve"> </w:t>
+      </w:r>
+    </w:p>
+    <w:p>
+      <w:pPr>
+        <w:rPr>
+          <w:sz w:val="16"/>
+          <w:szCs w:val="16"/>
+        </w:rPr>
+      </w:pPr>
+      <w:r>
+        <w:rPr>
+          <w:rtl w:val="0"/>
+        </w:rPr>
+      </w:r>
+    </w:p>
+    <w:p>
+      <w:pPr>
+        <w:rPr>
           <w:b w:val="1"/>
         </w:rPr>
       </w:pPr>
@@ -1966,7 +2060,7 @@
         </w:rPr>
         <w:drawing>
           <wp:inline distB="114300" distT="114300" distL="114300" distR="114300">
-            <wp:extent cx="6453188" cy="5170823"/>
+            <wp:extent cx="6858000" cy="5130800"/>
             <wp:effectExtent b="0" l="0" r="0" t="0"/>
             <wp:docPr id="3" name="image3.png"/>
             <a:graphic>
@@ -1977,7 +2071,7 @@
                     <pic:cNvPicPr preferRelativeResize="0"/>
                   </pic:nvPicPr>
                   <pic:blipFill>
-                    <a:blip r:embed="rId12"/>
+                    <a:blip r:embed="rId14"/>
                     <a:srcRect b="0" l="0" r="0" t="0"/>
                     <a:stretch>
                       <a:fillRect/>
@@ -1986,7 +2080,7 @@
                   <pic:spPr>
                     <a:xfrm>
                       <a:off x="0" y="0"/>
-                      <a:ext cx="6453188" cy="5170823"/>
+                      <a:ext cx="6858000" cy="5130800"/>
                     </a:xfrm>
                     <a:prstGeom prst="rect"/>
                     <a:ln/>
@@ -2312,24 +2406,68 @@
           <w:b w:val="1"/>
         </w:rPr>
       </w:pPr>
+      <w:hyperlink r:id="rId15">
+        <w:r>
+          <w:rPr>
+            <w:color w:val="1155cc"/>
+            <w:sz w:val="10"/>
+            <w:szCs w:val="10"/>
+            <w:u w:val="single"/>
+            <w:rtl w:val="0"/>
+          </w:rPr>
+          <w:t xml:space="preserve">https://www.lucidchart.com/invitations/accept/78c480b3-9e7f-4dd4-bbf4-a7ebdf36ac36</w:t>
+        </w:r>
+      </w:hyperlink>
+      <w:r>
+        <w:rPr>
+          <w:sz w:val="10"/>
+          <w:szCs w:val="10"/>
+          <w:rtl w:val="0"/>
+        </w:rPr>
+        <w:t xml:space="preserve"> </w:t>
+      </w:r>
+      <w:r>
+        <w:rPr>
+          <w:rtl w:val="0"/>
+        </w:rPr>
+      </w:r>
+    </w:p>
+    <w:p>
+      <w:pPr>
+        <w:rPr>
+          <w:b w:val="1"/>
+        </w:rPr>
+      </w:pPr>
+      <w:r>
+        <w:rPr>
+          <w:rtl w:val="0"/>
+        </w:rPr>
+      </w:r>
+    </w:p>
+    <w:p>
+      <w:pPr>
+        <w:rPr>
+          <w:b w:val="1"/>
+        </w:rPr>
+      </w:pPr>
       <w:r>
         <w:rPr>
           <w:b w:val="1"/>
         </w:rPr>
         <w:drawing>
           <wp:inline distB="114300" distT="114300" distL="114300" distR="114300">
-            <wp:extent cx="6715727" cy="3500438"/>
+            <wp:extent cx="6858000" cy="3517900"/>
             <wp:effectExtent b="0" l="0" r="0" t="0"/>
-            <wp:docPr id="1" name="image1.png"/>
+            <wp:docPr id="1" name="image2.png"/>
             <a:graphic>
               <a:graphicData uri="http://schemas.openxmlformats.org/drawingml/2006/picture">
                 <pic:pic>
                   <pic:nvPicPr>
-                    <pic:cNvPr id="0" name="image1.png"/>
+                    <pic:cNvPr id="0" name="image2.png"/>
                     <pic:cNvPicPr preferRelativeResize="0"/>
                   </pic:nvPicPr>
                   <pic:blipFill>
-                    <a:blip r:embed="rId13"/>
+                    <a:blip r:embed="rId16"/>
                     <a:srcRect b="0" l="0" r="0" t="0"/>
                     <a:stretch>
                       <a:fillRect/>
@@ -2338,7 +2476,7 @@
                   <pic:spPr>
                     <a:xfrm>
                       <a:off x="0" y="0"/>
-                      <a:ext cx="6715727" cy="3500438"/>
+                      <a:ext cx="6858000" cy="3517900"/>
                     </a:xfrm>
                     <a:prstGeom prst="rect"/>
                     <a:ln/>
@@ -2349,18 +2487,6 @@
           </wp:inline>
         </w:drawing>
       </w:r>
-      <w:r>
-        <w:rPr>
-          <w:rtl w:val="0"/>
-        </w:rPr>
-      </w:r>
-    </w:p>
-    <w:p>
-      <w:pPr>
-        <w:rPr>
-          <w:b w:val="1"/>
-        </w:rPr>
-      </w:pPr>
       <w:r>
         <w:rPr>
           <w:rtl w:val="0"/>
@@ -3183,32 +3309,66 @@
         <w:ind w:left="720" w:firstLine="0"/>
         <w:rPr>
           <w:color w:val="2d3b45"/>
-          <w:sz w:val="24"/>
-          <w:szCs w:val="24"/>
+          <w:sz w:val="10"/>
+          <w:szCs w:val="10"/>
           <w:highlight w:val="white"/>
         </w:rPr>
       </w:pPr>
-      <w:r>
+      <w:hyperlink r:id="rId17">
+        <w:r>
+          <w:rPr>
+            <w:color w:val="1155cc"/>
+            <w:sz w:val="10"/>
+            <w:szCs w:val="10"/>
+            <w:highlight w:val="white"/>
+            <w:u w:val="single"/>
+            <w:rtl w:val="0"/>
+          </w:rPr>
+          <w:t xml:space="preserve">https://www.lucidchart.com/invitations/accept/cda61133-e0a2-41d0-8c96-4ba7f54159ac</w:t>
+        </w:r>
+      </w:hyperlink>
+      <w:r>
+        <w:rPr>
+          <w:color w:val="2d3b45"/>
+          <w:sz w:val="10"/>
+          <w:szCs w:val="10"/>
+          <w:highlight w:val="white"/>
+          <w:rtl w:val="0"/>
+        </w:rPr>
+        <w:t xml:space="preserve"> </w:t>
+      </w:r>
+    </w:p>
+    <w:p>
+      <w:pPr>
+        <w:ind w:left="720" w:firstLine="0"/>
         <w:rPr>
           <w:color w:val="2d3b45"/>
           <w:sz w:val="24"/>
           <w:szCs w:val="24"/>
           <w:highlight w:val="white"/>
         </w:rPr>
+      </w:pPr>
+      <w:r>
+        <w:rPr>
+          <w:color w:val="2d3b45"/>
+          <w:sz w:val="24"/>
+          <w:szCs w:val="24"/>
+          <w:highlight w:val="white"/>
+        </w:rPr>
         <w:drawing>
           <wp:inline distB="114300" distT="114300" distL="114300" distR="114300">
             <wp:extent cx="6673850" cy="3670617"/>
             <wp:effectExtent b="0" l="0" r="0" t="0"/>
-            <wp:docPr id="2" name="image2.png"/>
+            <wp:docPr id="2" name="image1.png"/>
             <a:graphic>
               <a:graphicData uri="http://schemas.openxmlformats.org/drawingml/2006/picture">
                 <pic:pic>
                   <pic:nvPicPr>
-                    <pic:cNvPr id="0" name="image2.png"/>
+                    <pic:cNvPr id="0" name="image1.png"/>
                     <pic:cNvPicPr preferRelativeResize="0"/>
                   </pic:nvPicPr>
                   <pic:blipFill>
-                    <a:blip r:embed="rId14"/>
+                    <a:blip r:embed="rId18"/>
                     <a:srcRect b="0" l="0" r="0" t="0"/>
                     <a:stretch>
                       <a:fillRect/>

</xml_diff>